<commit_message>
Area funktion øvelse 5
</commit_message>
<xml_diff>
--- a/Undervisningsnoter.docx
+++ b/Undervisningsnoter.docx
@@ -334,6 +334,84 @@
       <w:r>
         <w:t xml:space="preserve">En måde at begrænse kode på og gøre det mere overskueligt. </w:t>
       </w:r>
+    </w:p>
+    <w:p>
+      <w:r>
+        <w:t xml:space="preserve">Man kan bruge </w:t>
+      </w:r>
+      <w:r>
+        <w:rPr>
+          <w:i/>
+          <w:iCs/>
+        </w:rPr>
+        <w:t>p</w:t>
+      </w:r>
+      <w:r>
+        <w:rPr>
+          <w:i/>
+          <w:iCs/>
+        </w:rPr>
+        <w:t>arameter</w:t>
+      </w:r>
+      <w:r>
+        <w:t xml:space="preserve"> i funktioner fx </w:t>
+      </w:r>
+      <w:proofErr w:type="spellStart"/>
+      <w:r>
+        <w:t>function</w:t>
+      </w:r>
+      <w:proofErr w:type="spellEnd"/>
+      <w:r>
+        <w:t xml:space="preserve"> </w:t>
+      </w:r>
+      <w:proofErr w:type="spellStart"/>
+      <w:proofErr w:type="gramStart"/>
+      <w:r>
+        <w:t>findSum</w:t>
+      </w:r>
+      <w:proofErr w:type="spellEnd"/>
+      <w:r>
+        <w:t>(</w:t>
+      </w:r>
+      <w:proofErr w:type="gramEnd"/>
+      <w:r>
+        <w:t>a, b)</w:t>
+      </w:r>
+      <w:r>
+        <w:t xml:space="preserve"> hvor a og b er </w:t>
+      </w:r>
+      <w:r>
+        <w:t>parametrene</w:t>
+      </w:r>
+      <w:r>
+        <w:t>,</w:t>
+      </w:r>
+      <w:r>
+        <w:t xml:space="preserve"> som man så kan kalde ved at skrive </w:t>
+      </w:r>
+      <w:r>
+        <w:rPr>
+          <w:i/>
+          <w:iCs/>
+        </w:rPr>
+        <w:t>argumenterne</w:t>
+      </w:r>
+      <w:r>
+        <w:t xml:space="preserve"> i funktionen </w:t>
+      </w:r>
+      <w:r>
+        <w:t xml:space="preserve">fx </w:t>
+      </w:r>
+      <w:proofErr w:type="spellStart"/>
+      <w:r>
+        <w:t>findSum</w:t>
+      </w:r>
+      <w:proofErr w:type="spellEnd"/>
+      <w:r>
+        <w:t xml:space="preserve">(8, 90); </w:t>
+      </w:r>
+    </w:p>
+    <w:p>
       <w:bookmarkStart w:id="0" w:name="_GoBack"/>
       <w:bookmarkEnd w:id="0"/>
       <w:r>

</xml_diff>

<commit_message>
let rettet til const
</commit_message>
<xml_diff>
--- a/Undervisningsnoter.docx
+++ b/Undervisningsnoter.docx
@@ -22,15 +22,7 @@
     <w:p/>
     <w:p>
       <w:r>
-        <w:t xml:space="preserve">Eksamen er en gruppeeksamen. For at kunne gå til eksamen, skal man have godkendt 3 obligatoriske opgaver (bundne forudsætninger) på </w:t>
-      </w:r>
-      <w:proofErr w:type="spellStart"/>
-      <w:r>
-        <w:t>Wiseflow</w:t>
-      </w:r>
-      <w:proofErr w:type="spellEnd"/>
-      <w:r>
-        <w:t xml:space="preserve">. </w:t>
+        <w:t xml:space="preserve">Eksamen er en gruppeeksamen. For at kunne gå til eksamen, skal man have godkendt 3 obligatoriske opgaver (bundne forudsætninger) på Wiseflow. </w:t>
       </w:r>
       <w:r>
         <w:t xml:space="preserve">3-5 pr. gruppe. Vi får udleveret en opgave, hvor vi skal skrive en gruppe rapport samt en projektopgave. Vi får tildelt en procesvejleder og en fagvejleder. </w:t>
@@ -69,15 +61,7 @@
     </w:p>
     <w:p>
       <w:r>
-        <w:t xml:space="preserve">Det modsatte at statisk webdesign, som vi tidligere har arbejdet med. I stedet for selv at </w:t>
-      </w:r>
-      <w:proofErr w:type="spellStart"/>
-      <w:r>
-        <w:t>taste</w:t>
-      </w:r>
-      <w:proofErr w:type="spellEnd"/>
-      <w:r>
-        <w:t xml:space="preserve"> alt ind i HTML, skal vi ”hente” indhold </w:t>
+        <w:t xml:space="preserve">Det modsatte at statisk webdesign, som vi tidligere har arbejdet med. I stedet for selv at taste alt ind i HTML, skal vi ”hente” indhold </w:t>
       </w:r>
       <w:r>
         <w:rPr>
@@ -105,36 +89,12 @@
         <w:pStyle w:val="Overskrift2"/>
       </w:pPr>
       <w:r>
-        <w:t xml:space="preserve">Git, GITHUB og </w:t>
-      </w:r>
-      <w:proofErr w:type="spellStart"/>
-      <w:r>
-        <w:t>Brackets</w:t>
-      </w:r>
-      <w:proofErr w:type="spellEnd"/>
-      <w:r>
-        <w:t xml:space="preserve"> </w:t>
-      </w:r>
-      <w:proofErr w:type="spellStart"/>
-      <w:r>
-        <w:t>git</w:t>
-      </w:r>
-      <w:proofErr w:type="spellEnd"/>
-      <w:r>
-        <w:t xml:space="preserve"> – versionsstyring</w:t>
-      </w:r>
-    </w:p>
-    <w:p>
-      <w:r>
-        <w:t>Samarbejdsværktøj, redigeringshistorik. Repository (</w:t>
-      </w:r>
-      <w:proofErr w:type="spellStart"/>
-      <w:r>
-        <w:t>Repo</w:t>
-      </w:r>
-      <w:proofErr w:type="spellEnd"/>
-      <w:r>
-        <w:t>).</w:t>
+        <w:t>Git, GITHUB og Brackets git – versionsstyring</w:t>
+      </w:r>
+    </w:p>
+    <w:p>
+      <w:r>
+        <w:t>Samarbejdsværktøj, redigeringshistorik. Repository (Repo).</w:t>
       </w:r>
     </w:p>
     <w:p>
@@ -177,23 +137,7 @@
         <w:pStyle w:val="Overskrift2"/>
       </w:pPr>
       <w:r>
-        <w:t>Betingelser (</w:t>
-      </w:r>
-      <w:proofErr w:type="spellStart"/>
-      <w:r>
-        <w:t>conditions</w:t>
-      </w:r>
-      <w:proofErr w:type="spellEnd"/>
-      <w:r>
-        <w:t xml:space="preserve">) </w:t>
-      </w:r>
-      <w:proofErr w:type="spellStart"/>
-      <w:r>
-        <w:t>if</w:t>
-      </w:r>
-      <w:proofErr w:type="spellEnd"/>
-      <w:r>
-        <w:t>-statements</w:t>
+        <w:t>Betingelser (conditions) if-statements</w:t>
       </w:r>
     </w:p>
     <w:p>
@@ -205,15 +149,7 @@
         <w:t>Logiske operatorer</w:t>
       </w:r>
       <w:r>
-        <w:t xml:space="preserve"> (se slide) fx == (når man tildeler en værdi bruger man = fx ved let. == betyder er lig med)</w:t>
-      </w:r>
-      <w:proofErr w:type="gramStart"/>
-      <w:r>
-        <w:t>, !</w:t>
-      </w:r>
-      <w:proofErr w:type="gramEnd"/>
-      <w:r>
-        <w:t xml:space="preserve">=, &lt; osv. </w:t>
+        <w:t xml:space="preserve"> (se slide) fx == (når man tildeler en værdi bruger man = fx ved let. == betyder er lig med), !=, &lt; osv. </w:t>
       </w:r>
     </w:p>
     <w:p>
@@ -230,113 +166,43 @@
         <w:t>Forgrenede</w:t>
       </w:r>
       <w:r>
-        <w:t xml:space="preserve"> betingelser: </w:t>
-      </w:r>
-      <w:proofErr w:type="spellStart"/>
-      <w:r>
-        <w:t>if</w:t>
-      </w:r>
-      <w:proofErr w:type="spellEnd"/>
-      <w:r>
-        <w:t xml:space="preserve"> – </w:t>
-      </w:r>
-      <w:proofErr w:type="spellStart"/>
-      <w:r>
-        <w:t>else</w:t>
-      </w:r>
-      <w:proofErr w:type="spellEnd"/>
-      <w:r>
-        <w:t xml:space="preserve"> </w:t>
-      </w:r>
-      <w:proofErr w:type="spellStart"/>
-      <w:r>
-        <w:t>if</w:t>
-      </w:r>
-      <w:proofErr w:type="spellEnd"/>
-      <w:r>
-        <w:t xml:space="preserve"> – </w:t>
-      </w:r>
-      <w:proofErr w:type="spellStart"/>
-      <w:r>
-        <w:t>else</w:t>
-      </w:r>
-      <w:proofErr w:type="spellEnd"/>
-      <w:r>
-        <w:t xml:space="preserve"> </w:t>
-      </w:r>
-      <w:proofErr w:type="spellStart"/>
-      <w:r>
-        <w:t>if</w:t>
-      </w:r>
-      <w:proofErr w:type="spellEnd"/>
-      <w:r>
-        <w:t xml:space="preserve"> </w:t>
+        <w:t xml:space="preserve"> betingelser: if – else if – else if </w:t>
       </w:r>
       <w:r>
         <w:t>–</w:t>
       </w:r>
       <w:r>
-        <w:t xml:space="preserve"> </w:t>
-      </w:r>
-      <w:proofErr w:type="spellStart"/>
-      <w:r>
-        <w:t>else</w:t>
-      </w:r>
-      <w:proofErr w:type="spellEnd"/>
-    </w:p>
-    <w:p>
-      <w:proofErr w:type="spellStart"/>
+        <w:t xml:space="preserve"> else</w:t>
+      </w:r>
+    </w:p>
+    <w:p>
       <w:r>
         <w:rPr>
           <w:i/>
           <w:iCs/>
         </w:rPr>
-        <w:t>Indlejerede</w:t>
-      </w:r>
-      <w:proofErr w:type="spellEnd"/>
-      <w:r>
-        <w:rPr>
-          <w:i/>
-          <w:iCs/>
-        </w:rPr>
-        <w:t xml:space="preserve"> </w:t>
-      </w:r>
-      <w:r>
-        <w:t>betingelser (</w:t>
-      </w:r>
-      <w:proofErr w:type="spellStart"/>
-      <w:r>
-        <w:t>nested</w:t>
-      </w:r>
-      <w:proofErr w:type="spellEnd"/>
-      <w:r>
-        <w:t xml:space="preserve"> </w:t>
-      </w:r>
-      <w:proofErr w:type="spellStart"/>
-      <w:r>
-        <w:t>if</w:t>
-      </w:r>
-      <w:proofErr w:type="spellEnd"/>
-      <w:r>
-        <w:t xml:space="preserve">-statements): Hvis én betingelse er opfyldt, kan man stille andre betingelser. </w:t>
+        <w:t xml:space="preserve">Indlejerede </w:t>
+      </w:r>
+      <w:r>
+        <w:t xml:space="preserve">betingelser (nested if-statements): Hvis én betingelse er opfyldt, kan man stille andre betingelser. </w:t>
       </w:r>
     </w:p>
     <w:p>
       <w:pPr>
-        <w:pStyle w:val="Overskrift1"/>
+        <w:pStyle w:val="Overskrift2"/>
       </w:pPr>
       <w:r>
+        <w:t>Funktioner</w:t>
+      </w:r>
+    </w:p>
+    <w:p>
+      <w:r>
+        <w:t xml:space="preserve">En måde at begrænse kode på og gøre det mere overskueligt. </w:t>
+      </w:r>
+    </w:p>
+    <w:p>
+      <w:r>
         <w:lastRenderedPageBreak/>
-        <w:t>Funktioner</w:t>
-      </w:r>
-    </w:p>
-    <w:p>
-      <w:r>
-        <w:t xml:space="preserve">En måde at begrænse kode på og gøre det mere overskueligt. </w:t>
-      </w:r>
-    </w:p>
-    <w:p>
-      <w:r>
         <w:t xml:space="preserve">Man kan bruge </w:t>
       </w:r>
       <w:r>
@@ -356,26 +222,8 @@
       <w:r>
         <w:t xml:space="preserve"> i funktioner fx </w:t>
       </w:r>
-      <w:proofErr w:type="spellStart"/>
-      <w:r>
-        <w:t>function</w:t>
-      </w:r>
-      <w:proofErr w:type="spellEnd"/>
-      <w:r>
-        <w:t xml:space="preserve"> </w:t>
-      </w:r>
-      <w:proofErr w:type="spellStart"/>
-      <w:proofErr w:type="gramStart"/>
-      <w:r>
-        <w:t>findSum</w:t>
-      </w:r>
-      <w:proofErr w:type="spellEnd"/>
-      <w:r>
-        <w:t>(</w:t>
-      </w:r>
-      <w:proofErr w:type="gramEnd"/>
-      <w:r>
-        <w:t>a, b)</w:t>
+      <w:r>
+        <w:t>function findSum(a, b)</w:t>
       </w:r>
       <w:r>
         <w:t xml:space="preserve"> hvor a og b er </w:t>
@@ -400,25 +248,46 @@
         <w:t xml:space="preserve"> i funktionen </w:t>
       </w:r>
       <w:r>
-        <w:t xml:space="preserve">fx </w:t>
-      </w:r>
-      <w:proofErr w:type="spellStart"/>
-      <w:r>
-        <w:t>findSum</w:t>
-      </w:r>
-      <w:proofErr w:type="spellEnd"/>
-      <w:r>
-        <w:t xml:space="preserve">(8, 90); </w:t>
-      </w:r>
-    </w:p>
-    <w:p>
+        <w:t xml:space="preserve">fx findSum(8, 90); </w:t>
+      </w:r>
+      <w:r>
+        <w:t xml:space="preserve"> Man kan kalde funktionen mange gange med forskellige argumenter, så det er fleksibelt. – Se andre eksempler i slide. 1B Javascript. </w:t>
+      </w:r>
+    </w:p>
+    <w:p/>
+    <w:p>
+      <w:pPr>
+        <w:pStyle w:val="Overskrift1"/>
+      </w:pPr>
+      <w:r>
+        <w:t>JavaScript og DOM</w:t>
+      </w:r>
+    </w:p>
+    <w:p>
+      <w:r>
+        <w:t xml:space="preserve">DOM = Document Object Model – Dokumentet er delt op i forskellige objekter. Struktur som JavaScript skal bruge. DOM træ. </w:t>
+      </w:r>
+    </w:p>
+    <w:p>
+      <w:r>
+        <w:t>Window console log (Browser Object Model) står udenfor DOM</w:t>
+      </w:r>
+    </w:p>
+    <w:p>
+      <w:r>
+        <w:t xml:space="preserve">Se slides. </w:t>
+      </w:r>
+    </w:p>
+    <w:p>
+      <w:r>
+        <w:t>Med JavaScript kan man vælge</w:t>
+      </w:r>
       <w:bookmarkStart w:id="0" w:name="_GoBack"/>
       <w:bookmarkEnd w:id="0"/>
       <w:r>
-        <w:br w:type="page"/>
-      </w:r>
-    </w:p>
-    <w:p/>
+        <w:t xml:space="preserve"> og ændre elementer samt tilføje og fjerne nye elementer.  </w:t>
+      </w:r>
+    </w:p>
     <w:sectPr>
       <w:pgSz w:w="11906" w:h="16838"/>
       <w:pgMar w:top="1701" w:right="1134" w:bottom="1701" w:left="1134" w:header="708" w:footer="708" w:gutter="0"/>

</xml_diff>

<commit_message>
02-indhold - Text content øvelse
</commit_message>
<xml_diff>
--- a/Undervisningsnoter.docx
+++ b/Undervisningsnoter.docx
@@ -280,14 +280,60 @@
     </w:p>
     <w:p>
       <w:r>
-        <w:t>Med JavaScript kan man vælge</w:t>
+        <w:t xml:space="preserve">Med JavaScript kan man vælge og ændre elementer samt tilføje og fjerne nye elementer.  </w:t>
+      </w:r>
+    </w:p>
+    <w:p>
+      <w:pPr>
+        <w:pStyle w:val="Listeafsnit"/>
+        <w:numPr>
+          <w:ilvl w:val="0"/>
+          <w:numId w:val="1"/>
+        </w:numPr>
+      </w:pPr>
+      <w:r>
+        <w:t>Husk semantikken, brug ikke bare div altid.</w:t>
+      </w:r>
+    </w:p>
+    <w:p>
+      <w:pPr>
+        <w:pStyle w:val="Listeafsnit"/>
+        <w:numPr>
+          <w:ilvl w:val="0"/>
+          <w:numId w:val="1"/>
+        </w:numPr>
+      </w:pPr>
+      <w:r>
+        <w:t>Vælg et (eller flere) DOM-element: brug document.querySelector(””)</w:t>
+      </w:r>
+    </w:p>
+    <w:p>
+      <w:pPr>
+        <w:pStyle w:val="Listeafsnit"/>
+        <w:numPr>
+          <w:ilvl w:val="0"/>
+          <w:numId w:val="1"/>
+        </w:numPr>
+      </w:pPr>
+      <w:r>
+        <w:t xml:space="preserve">Gem querySelector i en variabel: brug const </w:t>
+      </w:r>
+    </w:p>
+    <w:p>
+      <w:pPr>
+        <w:pStyle w:val="Listeafsnit"/>
+        <w:numPr>
+          <w:ilvl w:val="0"/>
+          <w:numId w:val="1"/>
+        </w:numPr>
+      </w:pPr>
+      <w:r>
+        <w:t>Nyt indhold i element: der kan bruges textContent eller inner HTML</w:t>
       </w:r>
       <w:bookmarkStart w:id="0" w:name="_GoBack"/>
       <w:bookmarkEnd w:id="0"/>
-      <w:r>
-        <w:t xml:space="preserve"> og ændre elementer samt tilføje og fjerne nye elementer.  </w:t>
-      </w:r>
-    </w:p>
+    </w:p>
+    <w:p/>
     <w:sectPr>
       <w:pgSz w:w="11906" w:h="16838"/>
       <w:pgMar w:top="1701" w:right="1134" w:bottom="1701" w:left="1134" w:header="708" w:footer="708" w:gutter="0"/>
@@ -296,6 +342,126 @@
     </w:sectPr>
   </w:body>
 </w:document>
+</file>
+
+<file path=word/numbering.xml><?xml version="1.0" encoding="utf-8"?>
+<w:numbering xmlns:wpc="http://schemas.microsoft.com/office/word/2010/wordprocessingCanvas" xmlns:cx="http://schemas.microsoft.com/office/drawing/2014/chartex" xmlns:cx1="http://schemas.microsoft.com/office/drawing/2015/9/8/chartex" xmlns:cx2="http://schemas.microsoft.com/office/drawing/2015/10/21/chartex" xmlns:cx3="http://schemas.microsoft.com/office/drawing/2016/5/9/chartex" xmlns:cx4="http://schemas.microsoft.com/office/drawing/2016/5/10/chartex" xmlns:cx5="http://schemas.microsoft.com/office/drawing/2016/5/11/chartex" xmlns:cx6="http://schemas.microsoft.com/office/drawing/2016/5/12/chartex" xmlns:cx7="http://schemas.microsoft.com/office/drawing/2016/5/13/chartex" xmlns:cx8="http://schemas.microsoft.com/office/drawing/2016/5/14/chartex" xmlns:mc="http://schemas.openxmlformats.org/markup-compatibility/2006" xmlns:aink="http://schemas.microsoft.com/office/drawing/2016/ink" xmlns:am3d="http://schemas.microsoft.com/office/drawing/2017/model3d" xmlns:o="urn:schemas-microsoft-com:office:office" xmlns:r="http://schemas.openxmlformats.org/officeDocument/2006/relationships" xmlns:m="http://schemas.openxmlformats.org/officeDocument/2006/math" xmlns:v="urn:schemas-microsoft-com:vml" xmlns:wp14="http://schemas.microsoft.com/office/word/2010/wordprocessingDrawing" xmlns:wp="http://schemas.openxmlformats.org/drawingml/2006/wordprocessingDrawing" xmlns:w10="urn:schemas-microsoft-com:office:word" xmlns:w="http://schemas.openxmlformats.org/wordprocessingml/2006/main" xmlns:w14="http://schemas.microsoft.com/office/word/2010/wordml" xmlns:w15="http://schemas.microsoft.com/office/word/2012/wordml" xmlns:w16cid="http://schemas.microsoft.com/office/word/2016/wordml/cid" xmlns:w16se="http://schemas.microsoft.com/office/word/2015/wordml/symex" xmlns:wpg="http://schemas.microsoft.com/office/word/2010/wordprocessingGroup" xmlns:wpi="http://schemas.microsoft.com/office/word/2010/wordprocessingInk" xmlns:wne="http://schemas.microsoft.com/office/word/2006/wordml" xmlns:wps="http://schemas.microsoft.com/office/word/2010/wordprocessingShape" mc:Ignorable="w14 w15 w16se w16cid wp14">
+  <w:abstractNum w:abstractNumId="0" w15:restartNumberingAfterBreak="0">
+    <w:nsid w:val="38E3275D"/>
+    <w:multiLevelType w:val="hybridMultilevel"/>
+    <w:tmpl w:val="0BE6FA2E"/>
+    <w:lvl w:ilvl="0" w:tplc="4576577E">
+      <w:numFmt w:val="bullet"/>
+      <w:lvlText w:val="-"/>
+      <w:lvlJc w:val="left"/>
+      <w:pPr>
+        <w:ind w:left="720" w:hanging="360"/>
+      </w:pPr>
+      <w:rPr>
+        <w:rFonts w:ascii="Calibri" w:eastAsiaTheme="minorHAnsi" w:hAnsi="Calibri" w:cs="Calibri" w:hint="default"/>
+      </w:rPr>
+    </w:lvl>
+    <w:lvl w:ilvl="1" w:tplc="04060003" w:tentative="1">
+      <w:start w:val="1"/>
+      <w:numFmt w:val="bullet"/>
+      <w:lvlText w:val="o"/>
+      <w:lvlJc w:val="left"/>
+      <w:pPr>
+        <w:ind w:left="1440" w:hanging="360"/>
+      </w:pPr>
+      <w:rPr>
+        <w:rFonts w:ascii="Courier New" w:hAnsi="Courier New" w:cs="Courier New" w:hint="default"/>
+      </w:rPr>
+    </w:lvl>
+    <w:lvl w:ilvl="2" w:tplc="04060005" w:tentative="1">
+      <w:start w:val="1"/>
+      <w:numFmt w:val="bullet"/>
+      <w:lvlText w:val=""/>
+      <w:lvlJc w:val="left"/>
+      <w:pPr>
+        <w:ind w:left="2160" w:hanging="360"/>
+      </w:pPr>
+      <w:rPr>
+        <w:rFonts w:ascii="Wingdings" w:hAnsi="Wingdings" w:hint="default"/>
+      </w:rPr>
+    </w:lvl>
+    <w:lvl w:ilvl="3" w:tplc="04060001" w:tentative="1">
+      <w:start w:val="1"/>
+      <w:numFmt w:val="bullet"/>
+      <w:lvlText w:val=""/>
+      <w:lvlJc w:val="left"/>
+      <w:pPr>
+        <w:ind w:left="2880" w:hanging="360"/>
+      </w:pPr>
+      <w:rPr>
+        <w:rFonts w:ascii="Symbol" w:hAnsi="Symbol" w:hint="default"/>
+      </w:rPr>
+    </w:lvl>
+    <w:lvl w:ilvl="4" w:tplc="04060003" w:tentative="1">
+      <w:start w:val="1"/>
+      <w:numFmt w:val="bullet"/>
+      <w:lvlText w:val="o"/>
+      <w:lvlJc w:val="left"/>
+      <w:pPr>
+        <w:ind w:left="3600" w:hanging="360"/>
+      </w:pPr>
+      <w:rPr>
+        <w:rFonts w:ascii="Courier New" w:hAnsi="Courier New" w:cs="Courier New" w:hint="default"/>
+      </w:rPr>
+    </w:lvl>
+    <w:lvl w:ilvl="5" w:tplc="04060005" w:tentative="1">
+      <w:start w:val="1"/>
+      <w:numFmt w:val="bullet"/>
+      <w:lvlText w:val=""/>
+      <w:lvlJc w:val="left"/>
+      <w:pPr>
+        <w:ind w:left="4320" w:hanging="360"/>
+      </w:pPr>
+      <w:rPr>
+        <w:rFonts w:ascii="Wingdings" w:hAnsi="Wingdings" w:hint="default"/>
+      </w:rPr>
+    </w:lvl>
+    <w:lvl w:ilvl="6" w:tplc="04060001" w:tentative="1">
+      <w:start w:val="1"/>
+      <w:numFmt w:val="bullet"/>
+      <w:lvlText w:val=""/>
+      <w:lvlJc w:val="left"/>
+      <w:pPr>
+        <w:ind w:left="5040" w:hanging="360"/>
+      </w:pPr>
+      <w:rPr>
+        <w:rFonts w:ascii="Symbol" w:hAnsi="Symbol" w:hint="default"/>
+      </w:rPr>
+    </w:lvl>
+    <w:lvl w:ilvl="7" w:tplc="04060003" w:tentative="1">
+      <w:start w:val="1"/>
+      <w:numFmt w:val="bullet"/>
+      <w:lvlText w:val="o"/>
+      <w:lvlJc w:val="left"/>
+      <w:pPr>
+        <w:ind w:left="5760" w:hanging="360"/>
+      </w:pPr>
+      <w:rPr>
+        <w:rFonts w:ascii="Courier New" w:hAnsi="Courier New" w:cs="Courier New" w:hint="default"/>
+      </w:rPr>
+    </w:lvl>
+    <w:lvl w:ilvl="8" w:tplc="04060005" w:tentative="1">
+      <w:start w:val="1"/>
+      <w:numFmt w:val="bullet"/>
+      <w:lvlText w:val=""/>
+      <w:lvlJc w:val="left"/>
+      <w:pPr>
+        <w:ind w:left="6480" w:hanging="360"/>
+      </w:pPr>
+      <w:rPr>
+        <w:rFonts w:ascii="Wingdings" w:hAnsi="Wingdings" w:hint="default"/>
+      </w:rPr>
+    </w:lvl>
+  </w:abstractNum>
+  <w:num w:numId="1">
+    <w:abstractNumId w:val="0"/>
+  </w:num>
+</w:numbering>
 </file>
 
 <file path=word/styles.xml><?xml version="1.0" encoding="utf-8"?>
@@ -862,6 +1028,40 @@
       <w:szCs w:val="24"/>
     </w:rPr>
   </w:style>
+  <w:style w:type="character" w:styleId="Hyperlink">
+    <w:name w:val="Hyperlink"/>
+    <w:basedOn w:val="Standardskrifttypeiafsnit"/>
+    <w:uiPriority w:val="99"/>
+    <w:unhideWhenUsed/>
+    <w:rsid w:val="00F63A46"/>
+    <w:rPr>
+      <w:color w:val="0563C1" w:themeColor="hyperlink"/>
+      <w:u w:val="single"/>
+    </w:rPr>
+  </w:style>
+  <w:style w:type="character" w:styleId="Ulstomtale">
+    <w:name w:val="Unresolved Mention"/>
+    <w:basedOn w:val="Standardskrifttypeiafsnit"/>
+    <w:uiPriority w:val="99"/>
+    <w:semiHidden/>
+    <w:unhideWhenUsed/>
+    <w:rsid w:val="00F63A46"/>
+    <w:rPr>
+      <w:color w:val="605E5C"/>
+      <w:shd w:val="clear" w:color="auto" w:fill="E1DFDD"/>
+    </w:rPr>
+  </w:style>
+  <w:style w:type="paragraph" w:styleId="Listeafsnit">
+    <w:name w:val="List Paragraph"/>
+    <w:basedOn w:val="Normal"/>
+    <w:uiPriority w:val="34"/>
+    <w:qFormat/>
+    <w:rsid w:val="00F63A46"/>
+    <w:pPr>
+      <w:ind w:left="720"/>
+      <w:contextualSpacing/>
+    </w:pPr>
+  </w:style>
 </w:styles>
 </file>
 

</xml_diff>

<commit_message>
03-billedIndhold - indsæt billede i JS med innerHTML
</commit_message>
<xml_diff>
--- a/Undervisningsnoter.docx
+++ b/Undervisningsnoter.docx
@@ -328,10 +328,19 @@
         </w:numPr>
       </w:pPr>
       <w:r>
-        <w:t>Nyt indhold i element: der kan bruges textContent eller inner HTML</w:t>
+        <w:t xml:space="preserve">Nyt indhold i element: der kan bruges textContent </w:t>
+      </w:r>
+      <w:r>
+        <w:t xml:space="preserve">(til ren tekst) </w:t>
       </w:r>
       <w:bookmarkStart w:id="0" w:name="_GoBack"/>
       <w:bookmarkEnd w:id="0"/>
+      <w:r>
+        <w:t>eller inner HTML</w:t>
+      </w:r>
+      <w:r>
+        <w:t xml:space="preserve"> (kan hackes – ”java politiet” vil ikke bruge det her :b)</w:t>
+      </w:r>
     </w:p>
     <w:p/>
     <w:sectPr>

</xml_diff>

<commit_message>
øvelser tirsdag d. 27
</commit_message>
<xml_diff>
--- a/Undervisningsnoter.docx
+++ b/Undervisningsnoter.docx
@@ -625,12 +625,9 @@
       <w:r>
         <w:t>EventHandler</w:t>
       </w:r>
-      <w:bookmarkStart w:id="0" w:name="_GoBack"/>
-      <w:bookmarkEnd w:id="0"/>
-      <w:proofErr w:type="spellEnd"/>
-    </w:p>
-    <w:p>
-      <w:proofErr w:type="spellStart"/>
+      <w:proofErr w:type="spellEnd"/>
+    </w:p>
+    <w:p>
       <w:r>
         <w:t>Begreberne:</w:t>
       </w:r>
@@ -643,6 +640,7 @@
           <w:numId w:val="1"/>
         </w:numPr>
       </w:pPr>
+      <w:proofErr w:type="spellStart"/>
       <w:r>
         <w:t>DOMContentLoaded</w:t>
       </w:r>
@@ -734,6 +732,59 @@
       <w:r>
         <w:t>)</w:t>
       </w:r>
+    </w:p>
+    <w:p/>
+    <w:p>
+      <w:r>
+        <w:t xml:space="preserve">Direkte manipulation af elementer – JS kan også overskrive </w:t>
+      </w:r>
+      <w:proofErr w:type="spellStart"/>
+      <w:r>
+        <w:t>CSS’en</w:t>
+      </w:r>
+      <w:proofErr w:type="spellEnd"/>
+      <w:r>
+        <w:t>.</w:t>
+      </w:r>
+      <w:r>
+        <w:t xml:space="preserve"> Syntaks: bindestregen i CSS erstattes af </w:t>
+      </w:r>
+      <w:proofErr w:type="spellStart"/>
+      <w:r>
+        <w:t>camleCase</w:t>
+      </w:r>
+      <w:proofErr w:type="spellEnd"/>
+      <w:r>
+        <w:t xml:space="preserve"> x hedder font-</w:t>
+      </w:r>
+      <w:proofErr w:type="spellStart"/>
+      <w:r>
+        <w:t>family</w:t>
+      </w:r>
+      <w:proofErr w:type="spellEnd"/>
+      <w:r>
+        <w:t>, font Family.</w:t>
+      </w:r>
+      <w:r>
+        <w:t>1</w:t>
+      </w:r>
+    </w:p>
+    <w:p>
+      <w:r>
+        <w:t>Flere ting som jeg ikke kunne koncentrerer mig om………………………………</w:t>
+      </w:r>
+      <w:proofErr w:type="gramStart"/>
+      <w:r>
+        <w:t>………….</w:t>
+      </w:r>
+      <w:proofErr w:type="gramEnd"/>
+      <w:r>
+        <w:t>.!!!!!!!!!!!!!!</w:t>
+      </w:r>
+    </w:p>
+    <w:p>
+      <w:bookmarkStart w:id="0" w:name="_GoBack"/>
+      <w:bookmarkEnd w:id="0"/>
     </w:p>
     <w:sectPr>
       <w:pgSz w:w="11906" w:h="16838"/>

</xml_diff>

<commit_message>
øvelse med kloner og skabeloner - en liste med flere personers informationer
</commit_message>
<xml_diff>
--- a/Undervisningsnoter.docx
+++ b/Undervisningsnoter.docx
@@ -205,15 +205,7 @@
         <w:t>Logiske operatorer</w:t>
       </w:r>
       <w:r>
-        <w:t xml:space="preserve"> (se slide) fx == (når man tildeler en værdi bruger man = fx ved let. == betyder er lig med)</w:t>
-      </w:r>
-      <w:proofErr w:type="gramStart"/>
-      <w:r>
-        <w:t>, !</w:t>
-      </w:r>
-      <w:proofErr w:type="gramEnd"/>
-      <w:r>
-        <w:t xml:space="preserve">=, &lt; osv. </w:t>
+        <w:t xml:space="preserve"> (se slide) fx == (når man tildeler en værdi bruger man = fx ved let. == betyder er lig med), !=, &lt; osv. </w:t>
       </w:r>
     </w:p>
     <w:p>
@@ -365,17 +357,12 @@
         <w:t xml:space="preserve"> </w:t>
       </w:r>
       <w:proofErr w:type="spellStart"/>
-      <w:proofErr w:type="gramStart"/>
       <w:r>
         <w:t>findSum</w:t>
       </w:r>
       <w:proofErr w:type="spellEnd"/>
       <w:r>
-        <w:t>(</w:t>
-      </w:r>
-      <w:proofErr w:type="gramEnd"/>
-      <w:r>
-        <w:t>a, b)</w:t>
+        <w:t>(a, b)</w:t>
       </w:r>
       <w:r>
         <w:t xml:space="preserve"> hvor a og b er </w:t>
@@ -484,12 +471,10 @@
         <w:t xml:space="preserve">Vælg et (eller flere) DOM-element: brug </w:t>
       </w:r>
       <w:proofErr w:type="spellStart"/>
-      <w:proofErr w:type="gramStart"/>
       <w:r>
         <w:t>document.querySelector</w:t>
       </w:r>
       <w:proofErr w:type="spellEnd"/>
-      <w:proofErr w:type="gramEnd"/>
       <w:r>
         <w:t>(””)</w:t>
       </w:r>
@@ -671,12 +656,10 @@
         <w:t xml:space="preserve">Hele sætningen </w:t>
       </w:r>
       <w:proofErr w:type="spellStart"/>
-      <w:proofErr w:type="gramStart"/>
       <w:r>
         <w:t>document.addEventListener</w:t>
       </w:r>
       <w:proofErr w:type="spellEnd"/>
-      <w:proofErr w:type="gramEnd"/>
       <w:r>
         <w:t>(”</w:t>
       </w:r>
@@ -722,22 +705,22 @@
       </w:r>
       <w:proofErr w:type="spellEnd"/>
       <w:r>
+        <w:t xml:space="preserve"> start()</w:t>
+      </w:r>
+    </w:p>
+    <w:p/>
+    <w:p>
+      <w:r>
+        <w:t xml:space="preserve">Direkte manipulation af elementer – JS kan også </w:t>
+      </w:r>
+      <w:proofErr w:type="spellStart"/>
+      <w:r>
+        <w:t>overskrive</w:t>
+      </w:r>
+      <w:proofErr w:type="spellEnd"/>
+      <w:r>
         <w:t xml:space="preserve"> </w:t>
       </w:r>
-      <w:proofErr w:type="gramStart"/>
-      <w:r>
-        <w:t>start(</w:t>
-      </w:r>
-      <w:proofErr w:type="gramEnd"/>
-      <w:r>
-        <w:t>)</w:t>
-      </w:r>
-    </w:p>
-    <w:p/>
-    <w:p>
-      <w:r>
-        <w:t xml:space="preserve">Direkte manipulation af elementer – JS kan også overskrive </w:t>
-      </w:r>
       <w:proofErr w:type="spellStart"/>
       <w:r>
         <w:t>CSS’en</w:t>
@@ -771,18 +754,75 @@
     </w:p>
     <w:p>
       <w:r>
-        <w:t>Flere ting som jeg ikke kunne koncentrerer mig om………………………………</w:t>
-      </w:r>
-      <w:proofErr w:type="gramStart"/>
-      <w:r>
-        <w:t>………….</w:t>
-      </w:r>
-      <w:proofErr w:type="gramEnd"/>
-      <w:r>
-        <w:t>.!!!!!!!!!!!!!!</w:t>
-      </w:r>
-    </w:p>
-    <w:p>
+        <w:t>Flere ting som jeg ikke kunne koncentrerer mig om…………………………………………..!!!!!!!!!!!!!!</w:t>
+      </w:r>
+    </w:p>
+    <w:p>
+      <w:pPr>
+        <w:pStyle w:val="Overskrift1"/>
+      </w:pPr>
+      <w:r>
+        <w:t>JavaScript-objekter og arrays af objekter</w:t>
+      </w:r>
+    </w:p>
+    <w:p>
+      <w:pPr>
+        <w:pStyle w:val="Overskrift2"/>
+      </w:pPr>
+      <w:r>
+        <w:t>Grit</w:t>
+      </w:r>
+    </w:p>
+    <w:p>
+      <w:r>
+        <w:t xml:space="preserve">Laver en skabelon for indholdet, skal styles i fx antal koloner og deres bredde. Hvis man definerer bredden i fraktion </w:t>
+      </w:r>
+      <w:r>
+        <w:rPr>
+          <w:i/>
+          <w:iCs/>
+        </w:rPr>
+        <w:t>fr</w:t>
+      </w:r>
+      <w:r>
+        <w:rPr>
+          <w:b/>
+          <w:bCs/>
+          <w:i/>
+          <w:iCs/>
+        </w:rPr>
+        <w:t xml:space="preserve">, </w:t>
+      </w:r>
+      <w:r>
+        <w:t xml:space="preserve">så fylder den </w:t>
+      </w:r>
+      <w:r>
+        <w:t xml:space="preserve">automatisk siden ud. </w:t>
+      </w:r>
+      <w:r>
+        <w:t xml:space="preserve">Der skal være en container (hvor man definerer </w:t>
+      </w:r>
+      <w:proofErr w:type="spellStart"/>
+      <w:r>
+        <w:t>grid</w:t>
+      </w:r>
+      <w:proofErr w:type="spellEnd"/>
+      <w:r>
+        <w:t xml:space="preserve"> på) og noget indhold.</w:t>
+      </w:r>
+    </w:p>
+    <w:p>
+      <w:pPr>
+        <w:pStyle w:val="Overskrift2"/>
+      </w:pPr>
+      <w:r>
+        <w:t>Objekter</w:t>
+      </w:r>
+    </w:p>
+    <w:p>
+      <w:r>
+        <w:t xml:space="preserve">Mere fleksible end variabler, de kan have flere egenskaber. </w:t>
+      </w:r>
       <w:bookmarkStart w:id="0" w:name="_GoBack"/>
       <w:bookmarkEnd w:id="0"/>
     </w:p>

</xml_diff>

<commit_message>
01.dyrIjson øvelse med json som virker :D
</commit_message>
<xml_diff>
--- a/Undervisningsnoter.docx
+++ b/Undervisningsnoter.docx
@@ -205,7 +205,15 @@
         <w:t>Logiske operatorer</w:t>
       </w:r>
       <w:r>
-        <w:t xml:space="preserve"> (se slide) fx == (når man tildeler en værdi bruger man = fx ved let. == betyder er lig med), !=, &lt; osv. </w:t>
+        <w:t xml:space="preserve"> (se slide) fx == (når man tildeler en værdi bruger man = fx ved let. == betyder er lig med)</w:t>
+      </w:r>
+      <w:proofErr w:type="gramStart"/>
+      <w:r>
+        <w:t>, !</w:t>
+      </w:r>
+      <w:proofErr w:type="gramEnd"/>
+      <w:r>
+        <w:t xml:space="preserve">=, &lt; osv. </w:t>
       </w:r>
     </w:p>
     <w:p>
@@ -357,12 +365,17 @@
         <w:t xml:space="preserve"> </w:t>
       </w:r>
       <w:proofErr w:type="spellStart"/>
+      <w:proofErr w:type="gramStart"/>
       <w:r>
         <w:t>findSum</w:t>
       </w:r>
       <w:proofErr w:type="spellEnd"/>
       <w:r>
-        <w:t>(a, b)</w:t>
+        <w:t>(</w:t>
+      </w:r>
+      <w:proofErr w:type="gramEnd"/>
+      <w:r>
+        <w:t>a, b)</w:t>
       </w:r>
       <w:r>
         <w:t xml:space="preserve"> hvor a og b er </w:t>
@@ -471,10 +484,12 @@
         <w:t xml:space="preserve">Vælg et (eller flere) DOM-element: brug </w:t>
       </w:r>
       <w:proofErr w:type="spellStart"/>
+      <w:proofErr w:type="gramStart"/>
       <w:r>
         <w:t>document.querySelector</w:t>
       </w:r>
       <w:proofErr w:type="spellEnd"/>
+      <w:proofErr w:type="gramEnd"/>
       <w:r>
         <w:t>(””)</w:t>
       </w:r>
@@ -656,10 +671,12 @@
         <w:t xml:space="preserve">Hele sætningen </w:t>
       </w:r>
       <w:proofErr w:type="spellStart"/>
+      <w:proofErr w:type="gramStart"/>
       <w:r>
         <w:t>document.addEventListener</w:t>
       </w:r>
       <w:proofErr w:type="spellEnd"/>
+      <w:proofErr w:type="gramEnd"/>
       <w:r>
         <w:t>(”</w:t>
       </w:r>
@@ -705,7 +722,15 @@
       </w:r>
       <w:proofErr w:type="spellEnd"/>
       <w:r>
-        <w:t xml:space="preserve"> start()</w:t>
+        <w:t xml:space="preserve"> </w:t>
+      </w:r>
+      <w:proofErr w:type="gramStart"/>
+      <w:r>
+        <w:t>start(</w:t>
+      </w:r>
+      <w:proofErr w:type="gramEnd"/>
+      <w:r>
+        <w:t>)</w:t>
       </w:r>
     </w:p>
     <w:p/>
@@ -754,7 +779,15 @@
     </w:p>
     <w:p>
       <w:r>
-        <w:t>Flere ting som jeg ikke kunne koncentrerer mig om…………………………………………..!!!!!!!!!!!!!!</w:t>
+        <w:t>Flere ting som jeg ikke kunne koncentrerer mig om………………………………</w:t>
+      </w:r>
+      <w:proofErr w:type="gramStart"/>
+      <w:r>
+        <w:t>………….</w:t>
+      </w:r>
+      <w:proofErr w:type="gramEnd"/>
+      <w:r>
+        <w:t>.!!!!!!!!!!!!!!</w:t>
       </w:r>
     </w:p>
     <w:p>
@@ -813,16 +846,119 @@
     </w:p>
     <w:p>
       <w:pPr>
+        <w:rPr>
+          <w:i/>
+          <w:iCs/>
+          <w:lang w:val="en-US"/>
+        </w:rPr>
+      </w:pPr>
+      <w:proofErr w:type="gramStart"/>
+      <w:r>
+        <w:rPr>
+          <w:i/>
+          <w:iCs/>
+          <w:lang w:val="en-US"/>
+        </w:rPr>
+        <w:t>R</w:t>
+      </w:r>
+      <w:r>
+        <w:rPr>
+          <w:i/>
+          <w:iCs/>
+          <w:lang w:val="en-US"/>
+        </w:rPr>
+        <w:t>epeat</w:t>
+      </w:r>
+      <w:r>
+        <w:rPr>
+          <w:i/>
+          <w:iCs/>
+          <w:lang w:val="en-US"/>
+        </w:rPr>
+        <w:t>(</w:t>
+      </w:r>
+      <w:proofErr w:type="gramEnd"/>
+      <w:r>
+        <w:rPr>
+          <w:i/>
+          <w:iCs/>
+          <w:lang w:val="en-US"/>
+        </w:rPr>
+        <w:t>auto-fill, minmax(200px, 1fr));</w:t>
+      </w:r>
+    </w:p>
+    <w:p>
+      <w:pPr>
         <w:pStyle w:val="Overskrift2"/>
-      </w:pPr>
-      <w:r>
+        <w:rPr>
+          <w:lang w:val="en-US"/>
+        </w:rPr>
+      </w:pPr>
+      <w:proofErr w:type="spellStart"/>
+      <w:r>
+        <w:rPr>
+          <w:lang w:val="en-US"/>
+        </w:rPr>
+        <w:lastRenderedPageBreak/>
         <w:t>Objekter</w:t>
       </w:r>
+      <w:proofErr w:type="spellEnd"/>
     </w:p>
     <w:p>
       <w:r>
         <w:t xml:space="preserve">Mere fleksible end variabler, de kan have flere egenskaber. </w:t>
       </w:r>
+    </w:p>
+    <w:p>
+      <w:pPr>
+        <w:pStyle w:val="Overskrift2"/>
+      </w:pPr>
+      <w:r>
+        <w:t>Templates – skabeloner</w:t>
+      </w:r>
+    </w:p>
+    <w:p>
+      <w:r>
+        <w:t xml:space="preserve">Det er vigtigt at man ikke bruger ID men at man bruger class, da det er en </w:t>
+      </w:r>
+      <w:proofErr w:type="spellStart"/>
+      <w:r>
+        <w:t>skabebon</w:t>
+      </w:r>
+      <w:proofErr w:type="spellEnd"/>
+      <w:r>
+        <w:t xml:space="preserve"> som bliver klonet – gentaget mange gange – og det må m</w:t>
+      </w:r>
+      <w:proofErr w:type="spellStart"/>
+      <w:r>
+        <w:t>an</w:t>
+      </w:r>
+      <w:proofErr w:type="spellEnd"/>
+      <w:r>
+        <w:t xml:space="preserve"> </w:t>
+      </w:r>
+      <w:proofErr w:type="gramStart"/>
+      <w:r>
+        <w:t>ikke  med</w:t>
+      </w:r>
+      <w:proofErr w:type="gramEnd"/>
+      <w:r>
+        <w:t xml:space="preserve"> </w:t>
+      </w:r>
+      <w:proofErr w:type="spellStart"/>
+      <w:r>
+        <w:t>ID’er</w:t>
+      </w:r>
+      <w:proofErr w:type="spellEnd"/>
+      <w:r>
+        <w:t xml:space="preserve">. </w:t>
+      </w:r>
+    </w:p>
+    <w:p/>
+    <w:p>
+      <w:pPr>
+        <w:jc w:val="center"/>
+      </w:pPr>
       <w:bookmarkStart w:id="0" w:name="_GoBack"/>
       <w:bookmarkEnd w:id="0"/>
     </w:p>
@@ -973,7 +1109,7 @@
       </w:pPr>
     </w:pPrDefault>
   </w:docDefaults>
-  <w:latentStyles w:defLockedState="0" w:defUIPriority="99" w:defSemiHidden="0" w:defUnhideWhenUsed="0" w:defQFormat="0" w:count="376">
+  <w:latentStyles w:defLockedState="0" w:defUIPriority="99" w:defSemiHidden="0" w:defUnhideWhenUsed="0" w:defQFormat="0" w:count="377">
     <w:lsdException w:name="Normal" w:uiPriority="0" w:qFormat="1"/>
     <w:lsdException w:name="heading 1" w:uiPriority="9" w:qFormat="1"/>
     <w:lsdException w:name="heading 2" w:semiHidden="1" w:uiPriority="9" w:unhideWhenUsed="1" w:qFormat="1"/>
@@ -1079,7 +1215,6 @@
     <w:lsdException w:name="HTML Sample" w:semiHidden="1" w:unhideWhenUsed="1"/>
     <w:lsdException w:name="HTML Typewriter" w:semiHidden="1" w:unhideWhenUsed="1"/>
     <w:lsdException w:name="HTML Variable" w:semiHidden="1" w:unhideWhenUsed="1"/>
-    <w:lsdException w:name="Normal Table" w:semiHidden="1" w:unhideWhenUsed="1"/>
     <w:lsdException w:name="annotation subject" w:semiHidden="1" w:unhideWhenUsed="1"/>
     <w:lsdException w:name="No List" w:semiHidden="1" w:unhideWhenUsed="1"/>
     <w:lsdException w:name="Outline List 1" w:semiHidden="1" w:unhideWhenUsed="1"/>
@@ -1126,10 +1261,8 @@
     <w:lsdException w:name="Table Subtle 2" w:semiHidden="1" w:unhideWhenUsed="1"/>
     <w:lsdException w:name="Table Web 1" w:semiHidden="1" w:unhideWhenUsed="1"/>
     <w:lsdException w:name="Table Web 2" w:semiHidden="1" w:unhideWhenUsed="1"/>
-    <w:lsdException w:name="Table Web 3" w:semiHidden="1" w:unhideWhenUsed="1"/>
     <w:lsdException w:name="Balloon Text" w:semiHidden="1" w:unhideWhenUsed="1"/>
     <w:lsdException w:name="Table Grid" w:uiPriority="39"/>
-    <w:lsdException w:name="Table Theme" w:semiHidden="1" w:unhideWhenUsed="1"/>
     <w:lsdException w:name="Placeholder Text" w:semiHidden="1"/>
     <w:lsdException w:name="No Spacing" w:uiPriority="1" w:qFormat="1"/>
     <w:lsdException w:name="Light Shading" w:uiPriority="60"/>
@@ -1350,6 +1483,7 @@
     <w:lsdException w:name="Hashtag" w:semiHidden="1" w:unhideWhenUsed="1"/>
     <w:lsdException w:name="Unresolved Mention" w:semiHidden="1" w:unhideWhenUsed="1"/>
     <w:lsdException w:name="Smart Link" w:semiHidden="1" w:unhideWhenUsed="1"/>
+    <w:lsdException w:name="Smart Link Error" w:semiHidden="1" w:unhideWhenUsed="1"/>
   </w:latentStyles>
   <w:style w:type="paragraph" w:default="1" w:styleId="Normal">
     <w:name w:val="Normal"/>

</xml_diff>

<commit_message>
Personliste opgave færdig - med undtagelse af virkende link (kan ikke finde ud af det :( )
</commit_message>
<xml_diff>
--- a/Undervisningsnoter.docx
+++ b/Undervisningsnoter.docx
@@ -205,15 +205,7 @@
         <w:t>Logiske operatorer</w:t>
       </w:r>
       <w:r>
-        <w:t xml:space="preserve"> (se slide) fx == (når man tildeler en værdi bruger man = fx ved let. == betyder er lig med)</w:t>
-      </w:r>
-      <w:proofErr w:type="gramStart"/>
-      <w:r>
-        <w:t>, !</w:t>
-      </w:r>
-      <w:proofErr w:type="gramEnd"/>
-      <w:r>
-        <w:t xml:space="preserve">=, &lt; osv. </w:t>
+        <w:t xml:space="preserve"> (se slide) fx == (når man tildeler en værdi bruger man = fx ved let. == betyder er lig med), !=, &lt; osv. </w:t>
       </w:r>
     </w:p>
     <w:p>
@@ -365,17 +357,12 @@
         <w:t xml:space="preserve"> </w:t>
       </w:r>
       <w:proofErr w:type="spellStart"/>
-      <w:proofErr w:type="gramStart"/>
       <w:r>
         <w:t>findSum</w:t>
       </w:r>
       <w:proofErr w:type="spellEnd"/>
       <w:r>
-        <w:t>(</w:t>
-      </w:r>
-      <w:proofErr w:type="gramEnd"/>
-      <w:r>
-        <w:t>a, b)</w:t>
+        <w:t>(a, b)</w:t>
       </w:r>
       <w:r>
         <w:t xml:space="preserve"> hvor a og b er </w:t>
@@ -484,12 +471,10 @@
         <w:t xml:space="preserve">Vælg et (eller flere) DOM-element: brug </w:t>
       </w:r>
       <w:proofErr w:type="spellStart"/>
-      <w:proofErr w:type="gramStart"/>
       <w:r>
         <w:t>document.querySelector</w:t>
       </w:r>
       <w:proofErr w:type="spellEnd"/>
-      <w:proofErr w:type="gramEnd"/>
       <w:r>
         <w:t>(””)</w:t>
       </w:r>
@@ -671,12 +656,10 @@
         <w:t xml:space="preserve">Hele sætningen </w:t>
       </w:r>
       <w:proofErr w:type="spellStart"/>
-      <w:proofErr w:type="gramStart"/>
       <w:r>
         <w:t>document.addEventListener</w:t>
       </w:r>
       <w:proofErr w:type="spellEnd"/>
-      <w:proofErr w:type="gramEnd"/>
       <w:r>
         <w:t>(”</w:t>
       </w:r>
@@ -722,30 +705,22 @@
       </w:r>
       <w:proofErr w:type="spellEnd"/>
       <w:r>
+        <w:t xml:space="preserve"> start()</w:t>
+      </w:r>
+    </w:p>
+    <w:p/>
+    <w:p>
+      <w:r>
+        <w:t xml:space="preserve">Direkte manipulation af elementer – JS kan også </w:t>
+      </w:r>
+      <w:proofErr w:type="spellStart"/>
+      <w:r>
+        <w:t>overskrive</w:t>
+      </w:r>
+      <w:proofErr w:type="spellEnd"/>
+      <w:r>
         <w:t xml:space="preserve"> </w:t>
       </w:r>
-      <w:proofErr w:type="gramStart"/>
-      <w:r>
-        <w:t>start(</w:t>
-      </w:r>
-      <w:proofErr w:type="gramEnd"/>
-      <w:r>
-        <w:t>)</w:t>
-      </w:r>
-    </w:p>
-    <w:p/>
-    <w:p>
-      <w:r>
-        <w:t xml:space="preserve">Direkte manipulation af elementer – JS kan også </w:t>
-      </w:r>
-      <w:proofErr w:type="spellStart"/>
-      <w:r>
-        <w:t>overskrive</w:t>
-      </w:r>
-      <w:proofErr w:type="spellEnd"/>
-      <w:r>
-        <w:t xml:space="preserve"> </w:t>
-      </w:r>
       <w:proofErr w:type="spellStart"/>
       <w:r>
         <w:t>CSS’en</w:t>
@@ -779,15 +754,7 @@
     </w:p>
     <w:p>
       <w:r>
-        <w:t>Flere ting som jeg ikke kunne koncentrerer mig om………………………………</w:t>
-      </w:r>
-      <w:proofErr w:type="gramStart"/>
-      <w:r>
-        <w:t>………….</w:t>
-      </w:r>
-      <w:proofErr w:type="gramEnd"/>
-      <w:r>
-        <w:t>.!!!!!!!!!!!!!!</w:t>
+        <w:t>Flere ting som jeg ikke kunne koncentrerer mig om…………………………………………..!!!!!!!!!!!!!!</w:t>
       </w:r>
     </w:p>
     <w:p>
@@ -852,14 +819,13 @@
           <w:lang w:val="en-US"/>
         </w:rPr>
       </w:pPr>
-      <w:proofErr w:type="gramStart"/>
       <w:r>
         <w:rPr>
           <w:i/>
           <w:iCs/>
           <w:lang w:val="en-US"/>
         </w:rPr>
-        <w:t>R</w:t>
+        <w:t>Grid-template-columns: r</w:t>
       </w:r>
       <w:r>
         <w:rPr>
@@ -875,17 +841,10 @@
           <w:iCs/>
           <w:lang w:val="en-US"/>
         </w:rPr>
-        <w:t>(</w:t>
-      </w:r>
-      <w:proofErr w:type="gramEnd"/>
-      <w:r>
-        <w:rPr>
-          <w:i/>
-          <w:iCs/>
-          <w:lang w:val="en-US"/>
-        </w:rPr>
-        <w:t>auto-fill, minmax(200px, 1fr));</w:t>
-      </w:r>
+        <w:t>(auto-fill, minmax(200px, 1fr));</w:t>
+      </w:r>
+      <w:bookmarkStart w:id="0" w:name="_GoBack"/>
+      <w:bookmarkEnd w:id="0"/>
     </w:p>
     <w:p>
       <w:pPr>
@@ -935,15 +894,7 @@
       </w:r>
       <w:proofErr w:type="spellEnd"/>
       <w:r>
-        <w:t xml:space="preserve"> </w:t>
-      </w:r>
-      <w:proofErr w:type="gramStart"/>
-      <w:r>
-        <w:t>ikke  med</w:t>
-      </w:r>
-      <w:proofErr w:type="gramEnd"/>
-      <w:r>
-        <w:t xml:space="preserve"> </w:t>
+        <w:t xml:space="preserve"> ikke  med </w:t>
       </w:r>
       <w:proofErr w:type="spellStart"/>
       <w:r>
@@ -959,8 +910,6 @@
       <w:pPr>
         <w:jc w:val="center"/>
       </w:pPr>
-      <w:bookmarkStart w:id="0" w:name="_GoBack"/>
-      <w:bookmarkEnd w:id="0"/>
     </w:p>
     <w:sectPr>
       <w:pgSz w:w="11906" w:h="16838"/>

</xml_diff>

<commit_message>
begyndt på babushka opgaven
</commit_message>
<xml_diff>
--- a/Undervisningsnoter.docx
+++ b/Undervisningsnoter.docx
@@ -205,7 +205,15 @@
         <w:t>Logiske operatorer</w:t>
       </w:r>
       <w:r>
-        <w:t xml:space="preserve"> (se slide) fx == (når man tildeler en værdi bruger man = fx ved let. == betyder er lig med), !=, &lt; osv. </w:t>
+        <w:t xml:space="preserve"> (se slide) fx == (når man tildeler en værdi bruger man = fx ved let. == betyder er lig med)</w:t>
+      </w:r>
+      <w:proofErr w:type="gramStart"/>
+      <w:r>
+        <w:t>, !</w:t>
+      </w:r>
+      <w:proofErr w:type="gramEnd"/>
+      <w:r>
+        <w:t xml:space="preserve">=, &lt; osv. </w:t>
       </w:r>
     </w:p>
     <w:p>
@@ -357,12 +365,17 @@
         <w:t xml:space="preserve"> </w:t>
       </w:r>
       <w:proofErr w:type="spellStart"/>
+      <w:proofErr w:type="gramStart"/>
       <w:r>
         <w:t>findSum</w:t>
       </w:r>
       <w:proofErr w:type="spellEnd"/>
       <w:r>
-        <w:t>(a, b)</w:t>
+        <w:t>(</w:t>
+      </w:r>
+      <w:proofErr w:type="gramEnd"/>
+      <w:r>
+        <w:t>a, b)</w:t>
       </w:r>
       <w:r>
         <w:t xml:space="preserve"> hvor a og b er </w:t>
@@ -471,10 +484,12 @@
         <w:t xml:space="preserve">Vælg et (eller flere) DOM-element: brug </w:t>
       </w:r>
       <w:proofErr w:type="spellStart"/>
+      <w:proofErr w:type="gramStart"/>
       <w:r>
         <w:t>document.querySelector</w:t>
       </w:r>
       <w:proofErr w:type="spellEnd"/>
+      <w:proofErr w:type="gramEnd"/>
       <w:r>
         <w:t>(””)</w:t>
       </w:r>
@@ -656,10 +671,12 @@
         <w:t xml:space="preserve">Hele sætningen </w:t>
       </w:r>
       <w:proofErr w:type="spellStart"/>
+      <w:proofErr w:type="gramStart"/>
       <w:r>
         <w:t>document.addEventListener</w:t>
       </w:r>
       <w:proofErr w:type="spellEnd"/>
+      <w:proofErr w:type="gramEnd"/>
       <w:r>
         <w:t>(”</w:t>
       </w:r>
@@ -705,7 +722,15 @@
       </w:r>
       <w:proofErr w:type="spellEnd"/>
       <w:r>
-        <w:t xml:space="preserve"> start()</w:t>
+        <w:t xml:space="preserve"> </w:t>
+      </w:r>
+      <w:proofErr w:type="gramStart"/>
+      <w:r>
+        <w:t>start(</w:t>
+      </w:r>
+      <w:proofErr w:type="gramEnd"/>
+      <w:r>
+        <w:t>)</w:t>
       </w:r>
     </w:p>
     <w:p/>
@@ -754,7 +779,15 @@
     </w:p>
     <w:p>
       <w:r>
-        <w:t>Flere ting som jeg ikke kunne koncentrerer mig om…………………………………………..!!!!!!!!!!!!!!</w:t>
+        <w:t>Flere ting som jeg ikke kunne koncentrerer mig om………………………………</w:t>
+      </w:r>
+      <w:proofErr w:type="gramStart"/>
+      <w:r>
+        <w:t>………….</w:t>
+      </w:r>
+      <w:proofErr w:type="gramEnd"/>
+      <w:r>
+        <w:t>.!!!!!!!!!!!!!!</w:t>
       </w:r>
     </w:p>
     <w:p>
@@ -825,15 +858,16 @@
           <w:iCs/>
           <w:lang w:val="en-US"/>
         </w:rPr>
-        <w:t>Grid-template-columns: r</w:t>
-      </w:r>
+        <w:t xml:space="preserve">Grid-template-columns: </w:t>
+      </w:r>
+      <w:proofErr w:type="gramStart"/>
       <w:r>
         <w:rPr>
           <w:i/>
           <w:iCs/>
           <w:lang w:val="en-US"/>
         </w:rPr>
-        <w:t>epeat</w:t>
+        <w:t>r</w:t>
       </w:r>
       <w:r>
         <w:rPr>
@@ -841,76 +875,175 @@
           <w:iCs/>
           <w:lang w:val="en-US"/>
         </w:rPr>
-        <w:t>(auto-fill, minmax(200px, 1fr));</w:t>
-      </w:r>
+        <w:t>epeat</w:t>
+      </w:r>
+      <w:r>
+        <w:rPr>
+          <w:i/>
+          <w:iCs/>
+          <w:lang w:val="en-US"/>
+        </w:rPr>
+        <w:t>(</w:t>
+      </w:r>
+      <w:proofErr w:type="gramEnd"/>
+      <w:r>
+        <w:rPr>
+          <w:i/>
+          <w:iCs/>
+          <w:lang w:val="en-US"/>
+        </w:rPr>
+        <w:t>auto-fill, minmax(200px, 1fr));</w:t>
+      </w:r>
+    </w:p>
+    <w:p>
+      <w:pPr>
+        <w:pStyle w:val="Overskrift2"/>
+      </w:pPr>
+      <w:r>
+        <w:lastRenderedPageBreak/>
+        <w:t>Objekter</w:t>
+      </w:r>
+    </w:p>
+    <w:p>
+      <w:r>
+        <w:t xml:space="preserve">Mere fleksible end variabler, de kan have flere egenskaber. </w:t>
+      </w:r>
+    </w:p>
+    <w:p>
+      <w:pPr>
+        <w:pStyle w:val="Overskrift2"/>
+      </w:pPr>
+      <w:r>
+        <w:t>Templates – skabeloner</w:t>
+      </w:r>
+    </w:p>
+    <w:p>
+      <w:r>
+        <w:t xml:space="preserve">Det er vigtigt at man ikke bruger ID men at man bruger class, da det er en </w:t>
+      </w:r>
+      <w:proofErr w:type="spellStart"/>
+      <w:r>
+        <w:t>skabebon</w:t>
+      </w:r>
+      <w:proofErr w:type="spellEnd"/>
+      <w:r>
+        <w:t xml:space="preserve"> som bliver klonet – gentaget mange gange – og det må man </w:t>
+      </w:r>
+      <w:proofErr w:type="gramStart"/>
+      <w:r>
+        <w:t>ikke  med</w:t>
+      </w:r>
+      <w:proofErr w:type="gramEnd"/>
+      <w:r>
+        <w:t xml:space="preserve"> </w:t>
+      </w:r>
+      <w:proofErr w:type="spellStart"/>
+      <w:r>
+        <w:t>ID’er</w:t>
+      </w:r>
+      <w:proofErr w:type="spellEnd"/>
+      <w:r>
+        <w:t xml:space="preserve">. </w:t>
+      </w:r>
+    </w:p>
+    <w:p>
       <w:bookmarkStart w:id="0" w:name="_GoBack"/>
       <w:bookmarkEnd w:id="0"/>
     </w:p>
     <w:p>
       <w:pPr>
+        <w:pStyle w:val="Overskrift1"/>
+      </w:pPr>
+      <w:proofErr w:type="spellStart"/>
+      <w:r>
+        <w:t>Babushka</w:t>
+      </w:r>
+      <w:proofErr w:type="spellEnd"/>
+      <w:r>
+        <w:t xml:space="preserve"> opgave</w:t>
+      </w:r>
+    </w:p>
+    <w:p/>
+    <w:p>
+      <w:pPr>
         <w:pStyle w:val="Overskrift2"/>
         <w:rPr>
           <w:lang w:val="en-US"/>
         </w:rPr>
       </w:pPr>
-      <w:proofErr w:type="spellStart"/>
       <w:r>
         <w:rPr>
           <w:lang w:val="en-US"/>
         </w:rPr>
-        <w:lastRenderedPageBreak/>
-        <w:t>Objekter</w:t>
-      </w:r>
-      <w:proofErr w:type="spellEnd"/>
-    </w:p>
-    <w:p>
-      <w:r>
-        <w:t xml:space="preserve">Mere fleksible end variabler, de kan have flere egenskaber. </w:t>
-      </w:r>
-    </w:p>
-    <w:p>
-      <w:pPr>
-        <w:pStyle w:val="Overskrift2"/>
-      </w:pPr>
-      <w:r>
-        <w:t>Templates – skabeloner</w:t>
-      </w:r>
-    </w:p>
-    <w:p>
-      <w:r>
-        <w:t xml:space="preserve">Det er vigtigt at man ikke bruger ID men at man bruger class, da det er en </w:t>
-      </w:r>
-      <w:proofErr w:type="spellStart"/>
-      <w:r>
-        <w:t>skabebon</w:t>
-      </w:r>
-      <w:proofErr w:type="spellEnd"/>
-      <w:r>
-        <w:t xml:space="preserve"> som bliver klonet – gentaget mange gange – og det må m</w:t>
-      </w:r>
-      <w:proofErr w:type="spellStart"/>
-      <w:r>
-        <w:t>an</w:t>
-      </w:r>
-      <w:proofErr w:type="spellEnd"/>
-      <w:r>
-        <w:t xml:space="preserve"> ikke  med </w:t>
-      </w:r>
-      <w:proofErr w:type="spellStart"/>
-      <w:r>
-        <w:t>ID’er</w:t>
-      </w:r>
-      <w:proofErr w:type="spellEnd"/>
-      <w:r>
+        <w:t>Loop-view me</w:t>
+      </w:r>
+      <w:r>
+        <w:rPr>
+          <w:lang w:val="en-US"/>
+        </w:rPr>
+        <w:t xml:space="preserve">d </w:t>
+      </w:r>
+      <w:proofErr w:type="spellStart"/>
+      <w:r>
+        <w:rPr>
+          <w:lang w:val="en-US"/>
+        </w:rPr>
+        <w:t>filtrering</w:t>
+      </w:r>
+      <w:proofErr w:type="spellEnd"/>
+    </w:p>
+    <w:p>
+      <w:pPr>
+        <w:rPr>
+          <w:lang w:val="en-US"/>
+        </w:rPr>
+      </w:pPr>
+      <w:r>
+        <w:rPr>
+          <w:lang w:val="en-US"/>
+        </w:rPr>
+        <w:t xml:space="preserve">Se </w:t>
+      </w:r>
+      <w:proofErr w:type="spellStart"/>
+      <w:r>
+        <w:rPr>
+          <w:lang w:val="en-US"/>
+        </w:rPr>
+        <w:t>powerpoint</w:t>
+      </w:r>
+      <w:proofErr w:type="spellEnd"/>
+      <w:r>
+        <w:rPr>
+          <w:lang w:val="en-US"/>
+        </w:rPr>
         <w:t xml:space="preserve">. </w:t>
       </w:r>
     </w:p>
+    <w:p>
+      <w:r>
+        <w:t xml:space="preserve">Man skal </w:t>
+      </w:r>
+      <w:proofErr w:type="gramStart"/>
+      <w:r>
+        <w:t>indfører</w:t>
+      </w:r>
+      <w:proofErr w:type="gramEnd"/>
+      <w:r>
+        <w:t xml:space="preserve"> en v</w:t>
+      </w:r>
+      <w:r>
+        <w:t xml:space="preserve">ariabel, et filter fx k = kvinder, og så bruger man </w:t>
+      </w:r>
+      <w:proofErr w:type="spellStart"/>
+      <w:r>
+        <w:t>if</w:t>
+      </w:r>
+      <w:proofErr w:type="spellEnd"/>
+      <w:r>
+        <w:t xml:space="preserve">, en betingelse. </w:t>
+      </w:r>
+    </w:p>
     <w:p/>
-    <w:p>
-      <w:pPr>
-        <w:jc w:val="center"/>
-      </w:pPr>
-    </w:p>
     <w:sectPr>
       <w:pgSz w:w="11906" w:h="16838"/>
       <w:pgMar w:top="1701" w:right="1134" w:bottom="1701" w:left="1134" w:header="708" w:footer="708" w:gutter="0"/>
@@ -1164,6 +1297,7 @@
     <w:lsdException w:name="HTML Sample" w:semiHidden="1" w:unhideWhenUsed="1"/>
     <w:lsdException w:name="HTML Typewriter" w:semiHidden="1" w:unhideWhenUsed="1"/>
     <w:lsdException w:name="HTML Variable" w:semiHidden="1" w:unhideWhenUsed="1"/>
+    <w:lsdException w:name="Normal Table" w:semiHidden="1" w:unhideWhenUsed="1"/>
     <w:lsdException w:name="annotation subject" w:semiHidden="1" w:unhideWhenUsed="1"/>
     <w:lsdException w:name="No List" w:semiHidden="1" w:unhideWhenUsed="1"/>
     <w:lsdException w:name="Outline List 1" w:semiHidden="1" w:unhideWhenUsed="1"/>
@@ -1210,8 +1344,10 @@
     <w:lsdException w:name="Table Subtle 2" w:semiHidden="1" w:unhideWhenUsed="1"/>
     <w:lsdException w:name="Table Web 1" w:semiHidden="1" w:unhideWhenUsed="1"/>
     <w:lsdException w:name="Table Web 2" w:semiHidden="1" w:unhideWhenUsed="1"/>
+    <w:lsdException w:name="Table Web 3" w:semiHidden="1" w:unhideWhenUsed="1"/>
     <w:lsdException w:name="Balloon Text" w:semiHidden="1" w:unhideWhenUsed="1"/>
     <w:lsdException w:name="Table Grid" w:uiPriority="39"/>
+    <w:lsdException w:name="Table Theme" w:semiHidden="1" w:unhideWhenUsed="1"/>
     <w:lsdException w:name="Placeholder Text" w:semiHidden="1"/>
     <w:lsdException w:name="No Spacing" w:uiPriority="1" w:qFormat="1"/>
     <w:lsdException w:name="Light Shading" w:uiPriority="60"/>

</xml_diff>